<commit_message>
Corrections over last homework
</commit_message>
<xml_diff>
--- a/Homeworks/4 - Lossless compression/Gabriel Rovesti 2103389 Lossless Compression.docx
+++ b/Homeworks/4 - Lossless compression/Gabriel Rovesti 2103389 Lossless Compression.docx
@@ -350,7 +350,6 @@
               <w:tab w:val="left" w:pos="480"/>
               <w:tab w:val="right" w:leader="dot" w:pos="9628"/>
             </w:tabs>
-            <w:spacing w:line="276" w:lineRule="auto"/>
             <w:rPr>
               <w:noProof/>
               <w:kern w:val="2"/>
@@ -369,7 +368,7 @@
           <w:r>
             <w:fldChar w:fldCharType="separate"/>
           </w:r>
-          <w:hyperlink w:anchor="_Toc166313564" w:history="1">
+          <w:hyperlink w:anchor="_Toc166481430" w:history="1">
             <w:r>
               <w:rPr>
                 <w:rStyle w:val="Collegamentoipertestuale"/>
@@ -416,7 +415,7 @@
                 <w:noProof/>
                 <w:webHidden/>
               </w:rPr>
-              <w:instrText xml:space="preserve"> PAGEREF _Toc166313564 \h </w:instrText>
+              <w:instrText xml:space="preserve"> PAGEREF _Toc166481430 \h </w:instrText>
             </w:r>
             <w:r>
               <w:rPr>
@@ -454,7 +453,6 @@
               <w:tab w:val="left" w:pos="480"/>
               <w:tab w:val="right" w:leader="dot" w:pos="9628"/>
             </w:tabs>
-            <w:spacing w:line="276" w:lineRule="auto"/>
             <w:rPr>
               <w:noProof/>
               <w:kern w:val="2"/>
@@ -464,7 +462,7 @@
               <w14:ligatures w14:val="standardContextual"/>
             </w:rPr>
           </w:pPr>
-          <w:hyperlink w:anchor="_Toc166313565" w:history="1">
+          <w:hyperlink w:anchor="_Toc166481431" w:history="1">
             <w:r>
               <w:rPr>
                 <w:rStyle w:val="Collegamentoipertestuale"/>
@@ -511,7 +509,7 @@
                 <w:noProof/>
                 <w:webHidden/>
               </w:rPr>
-              <w:instrText xml:space="preserve"> PAGEREF _Toc166313565 \h </w:instrText>
+              <w:instrText xml:space="preserve"> PAGEREF _Toc166481431 \h </w:instrText>
             </w:r>
             <w:r>
               <w:rPr>
@@ -549,7 +547,6 @@
               <w:tab w:val="left" w:pos="480"/>
               <w:tab w:val="right" w:leader="dot" w:pos="9628"/>
             </w:tabs>
-            <w:spacing w:line="276" w:lineRule="auto"/>
             <w:rPr>
               <w:noProof/>
               <w:kern w:val="2"/>
@@ -559,7 +556,7 @@
               <w14:ligatures w14:val="standardContextual"/>
             </w:rPr>
           </w:pPr>
-          <w:hyperlink w:anchor="_Toc166313566" w:history="1">
+          <w:hyperlink w:anchor="_Toc166481432" w:history="1">
             <w:r>
               <w:rPr>
                 <w:rStyle w:val="Collegamentoipertestuale"/>
@@ -606,7 +603,7 @@
                 <w:noProof/>
                 <w:webHidden/>
               </w:rPr>
-              <w:instrText xml:space="preserve"> PAGEREF _Toc166313566 \h </w:instrText>
+              <w:instrText xml:space="preserve"> PAGEREF _Toc166481432 \h </w:instrText>
             </w:r>
             <w:r>
               <w:rPr>
@@ -644,7 +641,6 @@
               <w:tab w:val="left" w:pos="480"/>
               <w:tab w:val="right" w:leader="dot" w:pos="9628"/>
             </w:tabs>
-            <w:spacing w:line="276" w:lineRule="auto"/>
             <w:rPr>
               <w:noProof/>
               <w:kern w:val="2"/>
@@ -654,7 +650,7 @@
               <w14:ligatures w14:val="standardContextual"/>
             </w:rPr>
           </w:pPr>
-          <w:hyperlink w:anchor="_Toc166313567" w:history="1">
+          <w:hyperlink w:anchor="_Toc166481433" w:history="1">
             <w:r>
               <w:rPr>
                 <w:rStyle w:val="Collegamentoipertestuale"/>
@@ -701,7 +697,7 @@
                 <w:noProof/>
                 <w:webHidden/>
               </w:rPr>
-              <w:instrText xml:space="preserve"> PAGEREF _Toc166313567 \h </w:instrText>
+              <w:instrText xml:space="preserve"> PAGEREF _Toc166481433 \h </w:instrText>
             </w:r>
             <w:r>
               <w:rPr>
@@ -773,7 +769,7 @@
           <w:lang w:val="en-US"/>
         </w:rPr>
       </w:pPr>
-      <w:bookmarkStart w:id="0" w:name="_Toc166313564"/>
+      <w:bookmarkStart w:id="0" w:name="_Toc166481430"/>
       <w:r>
         <w:rPr>
           <w:lang w:val="en-US"/>
@@ -910,7 +906,7 @@
           <w:lang w:val="en-US"/>
         </w:rPr>
       </w:pPr>
-      <w:bookmarkStart w:id="2" w:name="_Toc166313565"/>
+      <w:bookmarkStart w:id="2" w:name="_Toc166481431"/>
       <w:r>
         <w:rPr>
           <w:lang w:val="en-US"/>
@@ -7859,7 +7855,19 @@
         <w:rPr>
           <w:lang w:val="en-US"/>
         </w:rPr>
-        <w:t xml:space="preserve">The original size is given by the number of bits of the whole encoding multiplied by the number of bits given the representation, so </w:t>
+        <w:t>The original size is given by the number of bits of the whole</w:t>
+      </w:r>
+      <w:r>
+        <w:rPr>
+          <w:lang w:val="en-US"/>
+        </w:rPr>
+        <w:t xml:space="preserve"> original</w:t>
+      </w:r>
+      <w:r>
+        <w:rPr>
+          <w:lang w:val="en-US"/>
+        </w:rPr>
+        <w:t xml:space="preserve"> encoding multiplied by the number of bits given the representation, so </w:t>
       </w:r>
       <m:oMath>
         <m:r>
@@ -7867,7 +7875,7 @@
             <w:rFonts w:ascii="Cambria Math" w:hAnsi="Cambria Math"/>
             <w:lang w:val="en-US"/>
           </w:rPr>
-          <m:t>61*8=488 b</m:t>
+          <m:t>60*8=480 b</m:t>
         </m:r>
       </m:oMath>
       <w:r>
@@ -7984,22 +7992,7 @@
         <w:rPr>
           <w:lang w:val="en-US"/>
         </w:rPr>
-        <w:t xml:space="preserve"> (the choice could have been made with 9 bits, to be precise, given the occupation would have been </w:t>
-      </w:r>
-      <m:oMath>
-        <m:r>
-          <w:rPr>
-            <w:rFonts w:ascii="Cambria Math" w:hAnsi="Cambria Math"/>
-            <w:lang w:val="en-US"/>
-          </w:rPr>
-          <m:t>21*9=189b</m:t>
-        </m:r>
-      </m:oMath>
-      <w:r>
-        <w:rPr>
-          <w:lang w:val="en-US"/>
-        </w:rPr>
-        <w:t>)</w:t>
+        <w:t>.</w:t>
       </w:r>
     </w:p>
     <w:p>
@@ -8099,7 +8092,7 @@
                   <w:rFonts w:ascii="Cambria Math" w:hAnsi="Cambria Math"/>
                   <w:lang w:val="en-US"/>
                 </w:rPr>
-                <m:t>274</m:t>
+                <m:t>480</m:t>
               </m:r>
             </m:num>
             <m:den>
@@ -8117,7 +8110,7 @@
               <w:rFonts w:ascii="Cambria Math" w:hAnsi="Cambria Math"/>
               <w:lang w:val="en-US"/>
             </w:rPr>
-            <m:t>=0.81</m:t>
+            <m:t>=1.43</m:t>
           </m:r>
         </m:oMath>
       </m:oMathPara>
@@ -8131,7 +8124,7 @@
           <w:lang w:val="en-US"/>
         </w:rPr>
       </w:pPr>
-      <w:bookmarkStart w:id="3" w:name="_Toc166313566"/>
+      <w:bookmarkStart w:id="3" w:name="_Toc166481432"/>
       <w:r>
         <w:rPr>
           <w:lang w:val="en-US"/>
@@ -9142,7 +9135,40 @@
         <w:rPr>
           <w:lang w:val="en-US"/>
         </w:rPr>
-        <w:t xml:space="preserve">Given the uncompressed ratio is of </w:t>
+        <w:t>The original uncompressed</w:t>
+      </w:r>
+      <w:r>
+        <w:rPr>
+          <w:lang w:val="en-US"/>
+        </w:rPr>
+        <w:t xml:space="preserve"> ratio is</w:t>
+      </w:r>
+      <w:r>
+        <w:rPr>
+          <w:lang w:val="en-US"/>
+        </w:rPr>
+        <w:t xml:space="preserve"> given by the total number of original bits multiplied by </w:t>
+      </w:r>
+      <m:oMath>
+        <m:r>
+          <w:rPr>
+            <w:rFonts w:ascii="Cambria Math" w:hAnsi="Cambria Math"/>
+            <w:lang w:val="en-US"/>
+          </w:rPr>
+          <m:t>8</m:t>
+        </m:r>
+      </m:oMath>
+      <w:r>
+        <w:rPr>
+          <w:lang w:val="en-US"/>
+        </w:rPr>
+        <w:t xml:space="preserve"> bits, so</w:t>
+      </w:r>
+      <w:r>
+        <w:rPr>
+          <w:lang w:val="en-US"/>
+        </w:rPr>
+        <w:t xml:space="preserve"> </w:t>
       </w:r>
       <m:oMath>
         <m:r>
@@ -9295,7 +9321,7 @@
           <w:lang w:val="en-US"/>
         </w:rPr>
       </w:pPr>
-      <w:bookmarkStart w:id="4" w:name="_Toc166313567"/>
+      <w:bookmarkStart w:id="4" w:name="_Toc166481433"/>
       <w:r>
         <w:rPr>
           <w:lang w:val="en-US"/>
@@ -9315,7 +9341,52 @@
         <w:rPr>
           <w:lang w:val="en-US"/>
         </w:rPr>
-        <w:t>The LZW algorithm achieved a compression ratio of 0.81, compressing the original data from 488 bits to 336 bits.</w:t>
+        <w:t xml:space="preserve">The LZW algorithm achieved a compression ratio of </w:t>
+      </w:r>
+      <m:oMath>
+        <m:r>
+          <w:rPr>
+            <w:rFonts w:ascii="Cambria Math" w:hAnsi="Cambria Math"/>
+            <w:lang w:val="en-US"/>
+          </w:rPr>
+          <m:t>1.43</m:t>
+        </m:r>
+      </m:oMath>
+      <w:r>
+        <w:rPr>
+          <w:lang w:val="en-US"/>
+        </w:rPr>
+        <w:t xml:space="preserve">, compressing the original data from </w:t>
+      </w:r>
+      <m:oMath>
+        <m:r>
+          <w:rPr>
+            <w:rFonts w:ascii="Cambria Math" w:hAnsi="Cambria Math"/>
+            <w:lang w:val="en-US"/>
+          </w:rPr>
+          <m:t>488</m:t>
+        </m:r>
+      </m:oMath>
+      <w:r>
+        <w:rPr>
+          <w:lang w:val="en-US"/>
+        </w:rPr>
+        <w:t xml:space="preserve"> bits to </w:t>
+      </w:r>
+      <m:oMath>
+        <m:r>
+          <w:rPr>
+            <w:rFonts w:ascii="Cambria Math" w:hAnsi="Cambria Math"/>
+            <w:lang w:val="en-US"/>
+          </w:rPr>
+          <m:t>336</m:t>
+        </m:r>
+      </m:oMath>
+      <w:r>
+        <w:rPr>
+          <w:lang w:val="en-US"/>
+        </w:rPr>
+        <w:t xml:space="preserve"> bits.</w:t>
       </w:r>
     </w:p>
     <w:p>
@@ -9329,7 +9400,67 @@
         <w:rPr>
           <w:lang w:val="en-US"/>
         </w:rPr>
-        <w:t>The Huffman algorithm performed better, achieving a compression ratio of 4.61, compressing the original data from 480 bits to 104 bits (plus an additional 80 bits for the encoding table). So, in this specific case, it provided significantly better compression.</w:t>
+        <w:t xml:space="preserve">The Huffman algorithm performed better, achieving a compression ratio of </w:t>
+      </w:r>
+      <m:oMath>
+        <m:r>
+          <w:rPr>
+            <w:rFonts w:ascii="Cambria Math" w:hAnsi="Cambria Math"/>
+            <w:lang w:val="en-US"/>
+          </w:rPr>
+          <m:t>4.61</m:t>
+        </m:r>
+      </m:oMath>
+      <w:r>
+        <w:rPr>
+          <w:lang w:val="en-US"/>
+        </w:rPr>
+        <w:t xml:space="preserve">, compressing the original data from </w:t>
+      </w:r>
+      <m:oMath>
+        <m:r>
+          <w:rPr>
+            <w:rFonts w:ascii="Cambria Math" w:hAnsi="Cambria Math"/>
+            <w:lang w:val="en-US"/>
+          </w:rPr>
+          <m:t>480</m:t>
+        </m:r>
+      </m:oMath>
+      <w:r>
+        <w:rPr>
+          <w:lang w:val="en-US"/>
+        </w:rPr>
+        <w:t xml:space="preserve"> bits to </w:t>
+      </w:r>
+      <m:oMath>
+        <m:r>
+          <w:rPr>
+            <w:rFonts w:ascii="Cambria Math" w:hAnsi="Cambria Math"/>
+            <w:lang w:val="en-US"/>
+          </w:rPr>
+          <m:t>104</m:t>
+        </m:r>
+      </m:oMath>
+      <w:r>
+        <w:rPr>
+          <w:lang w:val="en-US"/>
+        </w:rPr>
+        <w:t xml:space="preserve"> bits (plus an additional </w:t>
+      </w:r>
+      <m:oMath>
+        <m:r>
+          <w:rPr>
+            <w:rFonts w:ascii="Cambria Math" w:hAnsi="Cambria Math"/>
+            <w:lang w:val="en-US"/>
+          </w:rPr>
+          <m:t>80</m:t>
+        </m:r>
+      </m:oMath>
+      <w:r>
+        <w:rPr>
+          <w:lang w:val="en-US"/>
+        </w:rPr>
+        <w:t xml:space="preserve"> bits for the encoding table). So, in this specific case, it provided significantly better compression.</w:t>
       </w:r>
     </w:p>
     <w:p>

</xml_diff>

<commit_message>
Homework + notes + fixes
</commit_message>
<xml_diff>
--- a/Homeworks/4 - Lossless compression/Gabriel Rovesti 2103389 Lossless Compression.docx
+++ b/Homeworks/4 - Lossless compression/Gabriel Rovesti 2103389 Lossless Compression.docx
@@ -8228,19 +8228,23 @@
     <w:tbl>
       <w:tblPr>
         <w:tblStyle w:val="Grigliatabella"/>
-        <w:tblW w:w="0" w:type="auto"/>
+        <w:tblW w:w="10416" w:type="dxa"/>
         <w:tblLook w:val="04A0" w:firstRow="1" w:lastRow="0" w:firstColumn="1" w:lastColumn="0" w:noHBand="0" w:noVBand="1"/>
       </w:tblPr>
       <w:tblGrid>
-        <w:gridCol w:w="2407"/>
-        <w:gridCol w:w="2407"/>
-        <w:gridCol w:w="2407"/>
-        <w:gridCol w:w="2407"/>
+        <w:gridCol w:w="2134"/>
+        <w:gridCol w:w="2288"/>
+        <w:gridCol w:w="1907"/>
+        <w:gridCol w:w="2069"/>
+        <w:gridCol w:w="2018"/>
       </w:tblGrid>
       <w:tr>
-        <w:tc>
-          <w:tcPr>
-            <w:tcW w:w="2407" w:type="dxa"/>
+        <w:trPr>
+          <w:trHeight w:val="678"/>
+        </w:trPr>
+        <w:tc>
+          <w:tcPr>
+            <w:tcW w:w="2134" w:type="dxa"/>
             <w:vAlign w:val="center"/>
           </w:tcPr>
           <w:p>
@@ -8265,7 +8269,7 @@
         </w:tc>
         <w:tc>
           <w:tcPr>
-            <w:tcW w:w="2407" w:type="dxa"/>
+            <w:tcW w:w="2288" w:type="dxa"/>
             <w:vAlign w:val="center"/>
           </w:tcPr>
           <w:p>
@@ -8286,36 +8290,194 @@
               </w:rPr>
               <w:t>N. of occurrences</w:t>
             </w:r>
-          </w:p>
-        </w:tc>
-        <w:tc>
-          <w:tcPr>
-            <w:tcW w:w="2407" w:type="dxa"/>
-            <w:vAlign w:val="center"/>
-          </w:tcPr>
-          <w:p>
-            <w:pPr>
-              <w:spacing w:line="276" w:lineRule="auto"/>
-              <w:jc w:val="center"/>
+            <w:r>
               <w:rPr>
                 <w:i/>
                 <w:iCs/>
                 <w:lang w:val="en-US"/>
               </w:rPr>
-            </w:pPr>
-            <w:r>
+              <w:t xml:space="preserve"> (#)</w:t>
+            </w:r>
+          </w:p>
+        </w:tc>
+        <w:tc>
+          <w:tcPr>
+            <w:tcW w:w="1907" w:type="dxa"/>
+          </w:tcPr>
+          <w:p>
+            <w:pPr>
+              <w:spacing w:line="276" w:lineRule="auto"/>
+              <w:jc w:val="center"/>
               <w:rPr>
                 <w:i/>
                 <w:iCs/>
                 <w:lang w:val="en-US"/>
               </w:rPr>
+            </w:pPr>
+            <m:oMathPara>
+              <m:oMath>
+                <m:func>
+                  <m:funcPr>
+                    <m:ctrlPr>
+                      <w:rPr>
+                        <w:rFonts w:ascii="Cambria Math" w:hAnsi="Cambria Math"/>
+                        <w:i/>
+                        <w:iCs/>
+                        <w:lang w:val="en-US"/>
+                      </w:rPr>
+                    </m:ctrlPr>
+                  </m:funcPr>
+                  <m:fName>
+                    <m:sSub>
+                      <m:sSubPr>
+                        <m:ctrlPr>
+                          <w:rPr>
+                            <w:rFonts w:ascii="Cambria Math" w:hAnsi="Cambria Math"/>
+                            <w:i/>
+                            <w:iCs/>
+                            <w:lang w:val="en-US"/>
+                          </w:rPr>
+                        </m:ctrlPr>
+                      </m:sSubPr>
+                      <m:e>
+                        <m:r>
+                          <m:rPr>
+                            <m:sty m:val="p"/>
+                          </m:rPr>
+                          <w:rPr>
+                            <w:rFonts w:ascii="Cambria Math" w:hAnsi="Cambria Math"/>
+                            <w:lang w:val="en-US"/>
+                          </w:rPr>
+                          <m:t>log</m:t>
+                        </m:r>
+                        <m:ctrlPr>
+                          <w:rPr>
+                            <w:rFonts w:ascii="Cambria Math" w:hAnsi="Cambria Math"/>
+                            <w:iCs/>
+                            <w:lang w:val="en-US"/>
+                          </w:rPr>
+                        </m:ctrlPr>
+                      </m:e>
+                      <m:sub>
+                        <m:r>
+                          <w:rPr>
+                            <w:rFonts w:ascii="Cambria Math" w:hAnsi="Cambria Math"/>
+                            <w:lang w:val="en-US"/>
+                          </w:rPr>
+                          <m:t>2</m:t>
+                        </m:r>
+                        <m:ctrlPr>
+                          <w:rPr>
+                            <w:rFonts w:ascii="Cambria Math" w:hAnsi="Cambria Math"/>
+                            <w:iCs/>
+                            <w:lang w:val="en-US"/>
+                          </w:rPr>
+                        </m:ctrlPr>
+                      </m:sub>
+                    </m:sSub>
+                  </m:fName>
+                  <m:e>
+                    <m:r>
+                      <w:rPr>
+                        <w:rFonts w:ascii="Cambria Math" w:hAnsi="Cambria Math"/>
+                        <w:lang w:val="en-US"/>
+                      </w:rPr>
+                      <m:t>(</m:t>
+                    </m:r>
+                    <m:f>
+                      <m:fPr>
+                        <m:ctrlPr>
+                          <w:rPr>
+                            <w:rFonts w:ascii="Cambria Math" w:hAnsi="Cambria Math"/>
+                            <w:i/>
+                            <w:iCs/>
+                            <w:lang w:val="en-US"/>
+                          </w:rPr>
+                        </m:ctrlPr>
+                      </m:fPr>
+                      <m:num>
+                        <m:r>
+                          <w:rPr>
+                            <w:rFonts w:ascii="Cambria Math" w:hAnsi="Cambria Math"/>
+                            <w:lang w:val="en-US"/>
+                          </w:rPr>
+                          <m:t>1</m:t>
+                        </m:r>
+                      </m:num>
+                      <m:den>
+                        <m:sSub>
+                          <m:sSubPr>
+                            <m:ctrlPr>
+                              <w:rPr>
+                                <w:rFonts w:ascii="Cambria Math" w:hAnsi="Cambria Math"/>
+                                <w:i/>
+                                <w:iCs/>
+                                <w:lang w:val="en-US"/>
+                              </w:rPr>
+                            </m:ctrlPr>
+                          </m:sSubPr>
+                          <m:e>
+                            <m:r>
+                              <w:rPr>
+                                <w:rFonts w:ascii="Cambria Math" w:hAnsi="Cambria Math"/>
+                                <w:lang w:val="en-US"/>
+                              </w:rPr>
+                              <m:t>p</m:t>
+                            </m:r>
+                          </m:e>
+                          <m:sub>
+                            <m:r>
+                              <w:rPr>
+                                <w:rFonts w:ascii="Cambria Math" w:hAnsi="Cambria Math"/>
+                                <w:lang w:val="en-US"/>
+                              </w:rPr>
+                              <m:t>i</m:t>
+                            </m:r>
+                          </m:sub>
+                        </m:sSub>
+                      </m:den>
+                    </m:f>
+                    <m:r>
+                      <w:rPr>
+                        <w:rFonts w:ascii="Cambria Math" w:hAnsi="Cambria Math"/>
+                        <w:lang w:val="en-US"/>
+                      </w:rPr>
+                      <m:t>)</m:t>
+                    </m:r>
+                  </m:e>
+                </m:func>
+              </m:oMath>
+            </m:oMathPara>
+          </w:p>
+        </w:tc>
+        <w:tc>
+          <w:tcPr>
+            <w:tcW w:w="2069" w:type="dxa"/>
+            <w:vAlign w:val="center"/>
+          </w:tcPr>
+          <w:p>
+            <w:pPr>
+              <w:spacing w:line="276" w:lineRule="auto"/>
+              <w:jc w:val="center"/>
+              <w:rPr>
+                <w:i/>
+                <w:iCs/>
+                <w:lang w:val="en-US"/>
+              </w:rPr>
+            </w:pPr>
+            <w:r>
+              <w:rPr>
+                <w:i/>
+                <w:iCs/>
+                <w:lang w:val="en-US"/>
+              </w:rPr>
               <w:t>Code</w:t>
             </w:r>
           </w:p>
         </w:tc>
         <w:tc>
           <w:tcPr>
-            <w:tcW w:w="2407" w:type="dxa"/>
+            <w:tcW w:w="2018" w:type="dxa"/>
             <w:vAlign w:val="center"/>
           </w:tcPr>
           <w:p>
@@ -8340,9 +8502,12 @@
         </w:tc>
       </w:tr>
       <w:tr>
-        <w:tc>
-          <w:tcPr>
-            <w:tcW w:w="2407" w:type="dxa"/>
+        <w:trPr>
+          <w:trHeight w:val="343"/>
+        </w:trPr>
+        <w:tc>
+          <w:tcPr>
+            <w:tcW w:w="2134" w:type="dxa"/>
             <w:vAlign w:val="center"/>
           </w:tcPr>
           <w:p>
@@ -8363,7 +8528,7 @@
         </w:tc>
         <w:tc>
           <w:tcPr>
-            <w:tcW w:w="2407" w:type="dxa"/>
+            <w:tcW w:w="2288" w:type="dxa"/>
             <w:vAlign w:val="center"/>
           </w:tcPr>
           <w:p>
@@ -8384,7 +8549,127 @@
         </w:tc>
         <w:tc>
           <w:tcPr>
-            <w:tcW w:w="2407" w:type="dxa"/>
+            <w:tcW w:w="1907" w:type="dxa"/>
+          </w:tcPr>
+          <w:p>
+            <w:pPr>
+              <w:spacing w:line="276" w:lineRule="auto"/>
+              <w:jc w:val="center"/>
+              <w:rPr>
+                <w:lang w:val="en-US"/>
+              </w:rPr>
+            </w:pPr>
+            <m:oMathPara>
+              <m:oMath>
+                <m:func>
+                  <m:funcPr>
+                    <m:ctrlPr>
+                      <w:rPr>
+                        <w:rFonts w:ascii="Cambria Math" w:hAnsi="Cambria Math"/>
+                        <w:i/>
+                        <w:lang w:val="en-US"/>
+                      </w:rPr>
+                    </m:ctrlPr>
+                  </m:funcPr>
+                  <m:fName>
+                    <m:sSub>
+                      <m:sSubPr>
+                        <m:ctrlPr>
+                          <w:rPr>
+                            <w:rFonts w:ascii="Cambria Math" w:hAnsi="Cambria Math"/>
+                            <w:i/>
+                            <w:lang w:val="en-US"/>
+                          </w:rPr>
+                        </m:ctrlPr>
+                      </m:sSubPr>
+                      <m:e>
+                        <m:r>
+                          <m:rPr>
+                            <m:sty m:val="p"/>
+                          </m:rPr>
+                          <w:rPr>
+                            <w:rFonts w:ascii="Cambria Math" w:hAnsi="Cambria Math"/>
+                            <w:lang w:val="en-US"/>
+                          </w:rPr>
+                          <m:t>log</m:t>
+                        </m:r>
+                        <m:ctrlPr>
+                          <w:rPr>
+                            <w:rFonts w:ascii="Cambria Math" w:hAnsi="Cambria Math"/>
+                            <w:lang w:val="en-US"/>
+                          </w:rPr>
+                        </m:ctrlPr>
+                      </m:e>
+                      <m:sub>
+                        <m:r>
+                          <w:rPr>
+                            <w:rFonts w:ascii="Cambria Math" w:hAnsi="Cambria Math"/>
+                            <w:lang w:val="en-US"/>
+                          </w:rPr>
+                          <m:t>2</m:t>
+                        </m:r>
+                        <m:ctrlPr>
+                          <w:rPr>
+                            <w:rFonts w:ascii="Cambria Math" w:hAnsi="Cambria Math"/>
+                            <w:lang w:val="en-US"/>
+                          </w:rPr>
+                        </m:ctrlPr>
+                      </m:sub>
+                    </m:sSub>
+                  </m:fName>
+                  <m:e>
+                    <m:r>
+                      <w:rPr>
+                        <w:rFonts w:ascii="Cambria Math" w:hAnsi="Cambria Math"/>
+                        <w:lang w:val="en-US"/>
+                      </w:rPr>
+                      <m:t>(</m:t>
+                    </m:r>
+                    <m:f>
+                      <m:fPr>
+                        <m:ctrlPr>
+                          <w:rPr>
+                            <w:rFonts w:ascii="Cambria Math" w:hAnsi="Cambria Math"/>
+                            <w:i/>
+                            <w:lang w:val="en-US"/>
+                          </w:rPr>
+                        </m:ctrlPr>
+                      </m:fPr>
+                      <m:num>
+                        <m:r>
+                          <w:rPr>
+                            <w:rFonts w:ascii="Cambria Math" w:hAnsi="Cambria Math"/>
+                            <w:lang w:val="en-US"/>
+                          </w:rPr>
+                          <m:t>1</m:t>
+                        </m:r>
+                      </m:num>
+                      <m:den>
+                        <m:r>
+                          <w:rPr>
+                            <w:rFonts w:ascii="Cambria Math" w:hAnsi="Cambria Math"/>
+                            <w:lang w:val="en-US"/>
+                          </w:rPr>
+                          <m:t>15</m:t>
+                        </m:r>
+                      </m:den>
+                    </m:f>
+                    <m:r>
+                      <w:rPr>
+                        <w:rFonts w:ascii="Cambria Math" w:hAnsi="Cambria Math"/>
+                        <w:lang w:val="en-US"/>
+                      </w:rPr>
+                      <m:t>)</m:t>
+                    </m:r>
+                  </m:e>
+                </m:func>
+              </m:oMath>
+            </m:oMathPara>
+          </w:p>
+        </w:tc>
+        <w:tc>
+          <w:tcPr>
+            <w:tcW w:w="2069" w:type="dxa"/>
             <w:vAlign w:val="center"/>
           </w:tcPr>
           <w:p>
@@ -8405,7 +8690,7 @@
         </w:tc>
         <w:tc>
           <w:tcPr>
-            <w:tcW w:w="2407" w:type="dxa"/>
+            <w:tcW w:w="2018" w:type="dxa"/>
             <w:vAlign w:val="center"/>
           </w:tcPr>
           <w:p>
@@ -8426,9 +8711,12 @@
         </w:tc>
       </w:tr>
       <w:tr>
-        <w:tc>
-          <w:tcPr>
-            <w:tcW w:w="2407" w:type="dxa"/>
+        <w:trPr>
+          <w:trHeight w:val="343"/>
+        </w:trPr>
+        <w:tc>
+          <w:tcPr>
+            <w:tcW w:w="2134" w:type="dxa"/>
             <w:vAlign w:val="center"/>
           </w:tcPr>
           <w:p>
@@ -8449,7 +8737,7 @@
         </w:tc>
         <w:tc>
           <w:tcPr>
-            <w:tcW w:w="2407" w:type="dxa"/>
+            <w:tcW w:w="2288" w:type="dxa"/>
             <w:vAlign w:val="center"/>
           </w:tcPr>
           <w:p>
@@ -8470,7 +8758,127 @@
         </w:tc>
         <w:tc>
           <w:tcPr>
-            <w:tcW w:w="2407" w:type="dxa"/>
+            <w:tcW w:w="1907" w:type="dxa"/>
+          </w:tcPr>
+          <w:p>
+            <w:pPr>
+              <w:spacing w:line="276" w:lineRule="auto"/>
+              <w:jc w:val="center"/>
+              <w:rPr>
+                <w:lang w:val="en-US"/>
+              </w:rPr>
+            </w:pPr>
+            <m:oMathPara>
+              <m:oMath>
+                <m:func>
+                  <m:funcPr>
+                    <m:ctrlPr>
+                      <w:rPr>
+                        <w:rFonts w:ascii="Cambria Math" w:hAnsi="Cambria Math"/>
+                        <w:i/>
+                        <w:lang w:val="en-US"/>
+                      </w:rPr>
+                    </m:ctrlPr>
+                  </m:funcPr>
+                  <m:fName>
+                    <m:sSub>
+                      <m:sSubPr>
+                        <m:ctrlPr>
+                          <w:rPr>
+                            <w:rFonts w:ascii="Cambria Math" w:hAnsi="Cambria Math"/>
+                            <w:i/>
+                            <w:lang w:val="en-US"/>
+                          </w:rPr>
+                        </m:ctrlPr>
+                      </m:sSubPr>
+                      <m:e>
+                        <m:r>
+                          <m:rPr>
+                            <m:sty m:val="p"/>
+                          </m:rPr>
+                          <w:rPr>
+                            <w:rFonts w:ascii="Cambria Math" w:hAnsi="Cambria Math"/>
+                            <w:lang w:val="en-US"/>
+                          </w:rPr>
+                          <m:t>log</m:t>
+                        </m:r>
+                        <m:ctrlPr>
+                          <w:rPr>
+                            <w:rFonts w:ascii="Cambria Math" w:hAnsi="Cambria Math"/>
+                            <w:lang w:val="en-US"/>
+                          </w:rPr>
+                        </m:ctrlPr>
+                      </m:e>
+                      <m:sub>
+                        <m:r>
+                          <w:rPr>
+                            <w:rFonts w:ascii="Cambria Math" w:hAnsi="Cambria Math"/>
+                            <w:lang w:val="en-US"/>
+                          </w:rPr>
+                          <m:t>2</m:t>
+                        </m:r>
+                        <m:ctrlPr>
+                          <w:rPr>
+                            <w:rFonts w:ascii="Cambria Math" w:hAnsi="Cambria Math"/>
+                            <w:lang w:val="en-US"/>
+                          </w:rPr>
+                        </m:ctrlPr>
+                      </m:sub>
+                    </m:sSub>
+                  </m:fName>
+                  <m:e>
+                    <m:r>
+                      <w:rPr>
+                        <w:rFonts w:ascii="Cambria Math" w:hAnsi="Cambria Math"/>
+                        <w:lang w:val="en-US"/>
+                      </w:rPr>
+                      <m:t>(</m:t>
+                    </m:r>
+                    <m:f>
+                      <m:fPr>
+                        <m:ctrlPr>
+                          <w:rPr>
+                            <w:rFonts w:ascii="Cambria Math" w:hAnsi="Cambria Math"/>
+                            <w:i/>
+                            <w:lang w:val="en-US"/>
+                          </w:rPr>
+                        </m:ctrlPr>
+                      </m:fPr>
+                      <m:num>
+                        <m:r>
+                          <w:rPr>
+                            <w:rFonts w:ascii="Cambria Math" w:hAnsi="Cambria Math"/>
+                            <w:lang w:val="en-US"/>
+                          </w:rPr>
+                          <m:t>1</m:t>
+                        </m:r>
+                      </m:num>
+                      <m:den>
+                        <m:r>
+                          <w:rPr>
+                            <w:rFonts w:ascii="Cambria Math" w:hAnsi="Cambria Math"/>
+                            <w:lang w:val="en-US"/>
+                          </w:rPr>
+                          <m:t>15</m:t>
+                        </m:r>
+                      </m:den>
+                    </m:f>
+                    <m:r>
+                      <w:rPr>
+                        <w:rFonts w:ascii="Cambria Math" w:hAnsi="Cambria Math"/>
+                        <w:lang w:val="en-US"/>
+                      </w:rPr>
+                      <m:t>)</m:t>
+                    </m:r>
+                  </m:e>
+                </m:func>
+              </m:oMath>
+            </m:oMathPara>
+          </w:p>
+        </w:tc>
+        <w:tc>
+          <w:tcPr>
+            <w:tcW w:w="2069" w:type="dxa"/>
             <w:vAlign w:val="center"/>
           </w:tcPr>
           <w:p>
@@ -8491,7 +8899,7 @@
         </w:tc>
         <w:tc>
           <w:tcPr>
-            <w:tcW w:w="2407" w:type="dxa"/>
+            <w:tcW w:w="2018" w:type="dxa"/>
             <w:vAlign w:val="center"/>
           </w:tcPr>
           <w:p>
@@ -8512,9 +8920,12 @@
         </w:tc>
       </w:tr>
       <w:tr>
-        <w:tc>
-          <w:tcPr>
-            <w:tcW w:w="2407" w:type="dxa"/>
+        <w:trPr>
+          <w:trHeight w:val="335"/>
+        </w:trPr>
+        <w:tc>
+          <w:tcPr>
+            <w:tcW w:w="2134" w:type="dxa"/>
             <w:vAlign w:val="center"/>
           </w:tcPr>
           <w:p>
@@ -8535,7 +8946,7 @@
         </w:tc>
         <w:tc>
           <w:tcPr>
-            <w:tcW w:w="2407" w:type="dxa"/>
+            <w:tcW w:w="2288" w:type="dxa"/>
             <w:vAlign w:val="center"/>
           </w:tcPr>
           <w:p>
@@ -8556,7 +8967,126 @@
         </w:tc>
         <w:tc>
           <w:tcPr>
-            <w:tcW w:w="2407" w:type="dxa"/>
+            <w:tcW w:w="1907" w:type="dxa"/>
+          </w:tcPr>
+          <w:p>
+            <w:pPr>
+              <w:spacing w:line="276" w:lineRule="auto"/>
+              <w:jc w:val="center"/>
+              <w:rPr>
+                <w:lang w:val="en-US"/>
+              </w:rPr>
+            </w:pPr>
+            <m:oMathPara>
+              <m:oMath>
+                <m:func>
+                  <m:funcPr>
+                    <m:ctrlPr>
+                      <w:rPr>
+                        <w:rFonts w:ascii="Cambria Math" w:hAnsi="Cambria Math"/>
+                        <w:i/>
+                        <w:lang w:val="en-US"/>
+                      </w:rPr>
+                    </m:ctrlPr>
+                  </m:funcPr>
+                  <m:fName>
+                    <m:sSub>
+                      <m:sSubPr>
+                        <m:ctrlPr>
+                          <w:rPr>
+                            <w:rFonts w:ascii="Cambria Math" w:hAnsi="Cambria Math"/>
+                            <w:i/>
+                            <w:lang w:val="en-US"/>
+                          </w:rPr>
+                        </m:ctrlPr>
+                      </m:sSubPr>
+                      <m:e>
+                        <m:r>
+                          <m:rPr>
+                            <m:sty m:val="p"/>
+                          </m:rPr>
+                          <w:rPr>
+                            <w:rFonts w:ascii="Cambria Math" w:hAnsi="Cambria Math"/>
+                            <w:lang w:val="en-US"/>
+                          </w:rPr>
+                          <m:t>log</m:t>
+                        </m:r>
+                        <m:ctrlPr>
+                          <w:rPr>
+                            <w:rFonts w:ascii="Cambria Math" w:hAnsi="Cambria Math"/>
+                            <w:lang w:val="en-US"/>
+                          </w:rPr>
+                        </m:ctrlPr>
+                      </m:e>
+                      <m:sub>
+                        <m:r>
+                          <w:rPr>
+                            <w:rFonts w:ascii="Cambria Math" w:hAnsi="Cambria Math"/>
+                            <w:lang w:val="en-US"/>
+                          </w:rPr>
+                          <m:t>2</m:t>
+                        </m:r>
+                        <m:ctrlPr>
+                          <w:rPr>
+                            <w:rFonts w:ascii="Cambria Math" w:hAnsi="Cambria Math"/>
+                            <w:lang w:val="en-US"/>
+                          </w:rPr>
+                        </m:ctrlPr>
+                      </m:sub>
+                    </m:sSub>
+                  </m:fName>
+                  <m:e>
+                    <m:d>
+                      <m:dPr>
+                        <m:ctrlPr>
+                          <w:rPr>
+                            <w:rFonts w:ascii="Cambria Math" w:hAnsi="Cambria Math"/>
+                            <w:i/>
+                            <w:lang w:val="en-US"/>
+                          </w:rPr>
+                        </m:ctrlPr>
+                      </m:dPr>
+                      <m:e>
+                        <m:f>
+                          <m:fPr>
+                            <m:ctrlPr>
+                              <w:rPr>
+                                <w:rFonts w:ascii="Cambria Math" w:hAnsi="Cambria Math"/>
+                                <w:i/>
+                                <w:lang w:val="en-US"/>
+                              </w:rPr>
+                            </m:ctrlPr>
+                          </m:fPr>
+                          <m:num>
+                            <m:r>
+                              <w:rPr>
+                                <w:rFonts w:ascii="Cambria Math" w:hAnsi="Cambria Math"/>
+                                <w:lang w:val="en-US"/>
+                              </w:rPr>
+                              <m:t>1</m:t>
+                            </m:r>
+                          </m:num>
+                          <m:den>
+                            <m:r>
+                              <w:rPr>
+                                <w:rFonts w:ascii="Cambria Math" w:hAnsi="Cambria Math"/>
+                                <w:lang w:val="en-US"/>
+                              </w:rPr>
+                              <m:t>15</m:t>
+                            </m:r>
+                          </m:den>
+                        </m:f>
+                      </m:e>
+                    </m:d>
+                  </m:e>
+                </m:func>
+              </m:oMath>
+            </m:oMathPara>
+          </w:p>
+        </w:tc>
+        <w:tc>
+          <w:tcPr>
+            <w:tcW w:w="2069" w:type="dxa"/>
             <w:vAlign w:val="center"/>
           </w:tcPr>
           <w:p>
@@ -8577,7 +9107,7 @@
         </w:tc>
         <w:tc>
           <w:tcPr>
-            <w:tcW w:w="2407" w:type="dxa"/>
+            <w:tcW w:w="2018" w:type="dxa"/>
             <w:vAlign w:val="center"/>
           </w:tcPr>
           <w:p>
@@ -8598,9 +9128,12 @@
         </w:tc>
       </w:tr>
       <w:tr>
-        <w:tc>
-          <w:tcPr>
-            <w:tcW w:w="2407" w:type="dxa"/>
+        <w:trPr>
+          <w:trHeight w:val="343"/>
+        </w:trPr>
+        <w:tc>
+          <w:tcPr>
+            <w:tcW w:w="2134" w:type="dxa"/>
             <w:vAlign w:val="center"/>
           </w:tcPr>
           <w:p>
@@ -8621,7 +9154,7 @@
         </w:tc>
         <w:tc>
           <w:tcPr>
-            <w:tcW w:w="2407" w:type="dxa"/>
+            <w:tcW w:w="2288" w:type="dxa"/>
             <w:vAlign w:val="center"/>
           </w:tcPr>
           <w:p>
@@ -8642,7 +9175,127 @@
         </w:tc>
         <w:tc>
           <w:tcPr>
-            <w:tcW w:w="2407" w:type="dxa"/>
+            <w:tcW w:w="1907" w:type="dxa"/>
+          </w:tcPr>
+          <w:p>
+            <w:pPr>
+              <w:spacing w:line="276" w:lineRule="auto"/>
+              <w:jc w:val="center"/>
+              <w:rPr>
+                <w:lang w:val="en-US"/>
+              </w:rPr>
+            </w:pPr>
+            <m:oMathPara>
+              <m:oMath>
+                <m:func>
+                  <m:funcPr>
+                    <m:ctrlPr>
+                      <w:rPr>
+                        <w:rFonts w:ascii="Cambria Math" w:hAnsi="Cambria Math"/>
+                        <w:i/>
+                        <w:lang w:val="en-US"/>
+                      </w:rPr>
+                    </m:ctrlPr>
+                  </m:funcPr>
+                  <m:fName>
+                    <m:sSub>
+                      <m:sSubPr>
+                        <m:ctrlPr>
+                          <w:rPr>
+                            <w:rFonts w:ascii="Cambria Math" w:hAnsi="Cambria Math"/>
+                            <w:i/>
+                            <w:lang w:val="en-US"/>
+                          </w:rPr>
+                        </m:ctrlPr>
+                      </m:sSubPr>
+                      <m:e>
+                        <m:r>
+                          <m:rPr>
+                            <m:sty m:val="p"/>
+                          </m:rPr>
+                          <w:rPr>
+                            <w:rFonts w:ascii="Cambria Math" w:hAnsi="Cambria Math"/>
+                            <w:lang w:val="en-US"/>
+                          </w:rPr>
+                          <m:t>log</m:t>
+                        </m:r>
+                        <m:ctrlPr>
+                          <w:rPr>
+                            <w:rFonts w:ascii="Cambria Math" w:hAnsi="Cambria Math"/>
+                            <w:lang w:val="en-US"/>
+                          </w:rPr>
+                        </m:ctrlPr>
+                      </m:e>
+                      <m:sub>
+                        <m:r>
+                          <w:rPr>
+                            <w:rFonts w:ascii="Cambria Math" w:hAnsi="Cambria Math"/>
+                            <w:lang w:val="en-US"/>
+                          </w:rPr>
+                          <m:t>2</m:t>
+                        </m:r>
+                        <m:ctrlPr>
+                          <w:rPr>
+                            <w:rFonts w:ascii="Cambria Math" w:hAnsi="Cambria Math"/>
+                            <w:lang w:val="en-US"/>
+                          </w:rPr>
+                        </m:ctrlPr>
+                      </m:sub>
+                    </m:sSub>
+                  </m:fName>
+                  <m:e>
+                    <m:r>
+                      <w:rPr>
+                        <w:rFonts w:ascii="Cambria Math" w:hAnsi="Cambria Math"/>
+                        <w:lang w:val="en-US"/>
+                      </w:rPr>
+                      <m:t>(</m:t>
+                    </m:r>
+                    <m:f>
+                      <m:fPr>
+                        <m:ctrlPr>
+                          <w:rPr>
+                            <w:rFonts w:ascii="Cambria Math" w:hAnsi="Cambria Math"/>
+                            <w:i/>
+                            <w:lang w:val="en-US"/>
+                          </w:rPr>
+                        </m:ctrlPr>
+                      </m:fPr>
+                      <m:num>
+                        <m:r>
+                          <w:rPr>
+                            <w:rFonts w:ascii="Cambria Math" w:hAnsi="Cambria Math"/>
+                            <w:lang w:val="en-US"/>
+                          </w:rPr>
+                          <m:t>3</m:t>
+                        </m:r>
+                      </m:num>
+                      <m:den>
+                        <m:r>
+                          <w:rPr>
+                            <w:rFonts w:ascii="Cambria Math" w:hAnsi="Cambria Math"/>
+                            <w:lang w:val="en-US"/>
+                          </w:rPr>
+                          <m:t>5</m:t>
+                        </m:r>
+                      </m:den>
+                    </m:f>
+                    <m:r>
+                      <w:rPr>
+                        <w:rFonts w:ascii="Cambria Math" w:hAnsi="Cambria Math"/>
+                        <w:lang w:val="en-US"/>
+                      </w:rPr>
+                      <m:t>)</m:t>
+                    </m:r>
+                  </m:e>
+                </m:func>
+              </m:oMath>
+            </m:oMathPara>
+          </w:p>
+        </w:tc>
+        <w:tc>
+          <w:tcPr>
+            <w:tcW w:w="2069" w:type="dxa"/>
             <w:vAlign w:val="center"/>
           </w:tcPr>
           <w:p>
@@ -8663,7 +9316,7 @@
         </w:tc>
         <w:tc>
           <w:tcPr>
-            <w:tcW w:w="2407" w:type="dxa"/>
+            <w:tcW w:w="2018" w:type="dxa"/>
             <w:vAlign w:val="center"/>
           </w:tcPr>
           <w:p>
@@ -8684,9 +9337,12 @@
         </w:tc>
       </w:tr>
       <w:tr>
-        <w:tc>
-          <w:tcPr>
-            <w:tcW w:w="2407" w:type="dxa"/>
+        <w:trPr>
+          <w:trHeight w:val="343"/>
+        </w:trPr>
+        <w:tc>
+          <w:tcPr>
+            <w:tcW w:w="2134" w:type="dxa"/>
             <w:vAlign w:val="center"/>
           </w:tcPr>
           <w:p>
@@ -8707,7 +9363,7 @@
         </w:tc>
         <w:tc>
           <w:tcPr>
-            <w:tcW w:w="2407" w:type="dxa"/>
+            <w:tcW w:w="2288" w:type="dxa"/>
             <w:vAlign w:val="center"/>
           </w:tcPr>
           <w:p>
@@ -8728,7 +9384,126 @@
         </w:tc>
         <w:tc>
           <w:tcPr>
-            <w:tcW w:w="2407" w:type="dxa"/>
+            <w:tcW w:w="1907" w:type="dxa"/>
+          </w:tcPr>
+          <w:p>
+            <w:pPr>
+              <w:spacing w:line="276" w:lineRule="auto"/>
+              <w:jc w:val="center"/>
+              <w:rPr>
+                <w:lang w:val="en-US"/>
+              </w:rPr>
+            </w:pPr>
+            <m:oMathPara>
+              <m:oMath>
+                <m:func>
+                  <m:funcPr>
+                    <m:ctrlPr>
+                      <w:rPr>
+                        <w:rFonts w:ascii="Cambria Math" w:hAnsi="Cambria Math"/>
+                        <w:i/>
+                        <w:lang w:val="en-US"/>
+                      </w:rPr>
+                    </m:ctrlPr>
+                  </m:funcPr>
+                  <m:fName>
+                    <m:sSub>
+                      <m:sSubPr>
+                        <m:ctrlPr>
+                          <w:rPr>
+                            <w:rFonts w:ascii="Cambria Math" w:hAnsi="Cambria Math"/>
+                            <w:i/>
+                            <w:lang w:val="en-US"/>
+                          </w:rPr>
+                        </m:ctrlPr>
+                      </m:sSubPr>
+                      <m:e>
+                        <m:r>
+                          <m:rPr>
+                            <m:sty m:val="p"/>
+                          </m:rPr>
+                          <w:rPr>
+                            <w:rFonts w:ascii="Cambria Math" w:hAnsi="Cambria Math"/>
+                            <w:lang w:val="en-US"/>
+                          </w:rPr>
+                          <m:t>log</m:t>
+                        </m:r>
+                        <m:ctrlPr>
+                          <w:rPr>
+                            <w:rFonts w:ascii="Cambria Math" w:hAnsi="Cambria Math"/>
+                            <w:lang w:val="en-US"/>
+                          </w:rPr>
+                        </m:ctrlPr>
+                      </m:e>
+                      <m:sub>
+                        <m:r>
+                          <w:rPr>
+                            <w:rFonts w:ascii="Cambria Math" w:hAnsi="Cambria Math"/>
+                            <w:lang w:val="en-US"/>
+                          </w:rPr>
+                          <m:t>2</m:t>
+                        </m:r>
+                        <m:ctrlPr>
+                          <w:rPr>
+                            <w:rFonts w:ascii="Cambria Math" w:hAnsi="Cambria Math"/>
+                            <w:lang w:val="en-US"/>
+                          </w:rPr>
+                        </m:ctrlPr>
+                      </m:sub>
+                    </m:sSub>
+                  </m:fName>
+                  <m:e>
+                    <m:d>
+                      <m:dPr>
+                        <m:ctrlPr>
+                          <w:rPr>
+                            <w:rFonts w:ascii="Cambria Math" w:hAnsi="Cambria Math"/>
+                            <w:i/>
+                            <w:lang w:val="en-US"/>
+                          </w:rPr>
+                        </m:ctrlPr>
+                      </m:dPr>
+                      <m:e>
+                        <m:f>
+                          <m:fPr>
+                            <m:ctrlPr>
+                              <w:rPr>
+                                <w:rFonts w:ascii="Cambria Math" w:hAnsi="Cambria Math"/>
+                                <w:i/>
+                                <w:lang w:val="en-US"/>
+                              </w:rPr>
+                            </m:ctrlPr>
+                          </m:fPr>
+                          <m:num>
+                            <m:r>
+                              <w:rPr>
+                                <w:rFonts w:ascii="Cambria Math" w:hAnsi="Cambria Math"/>
+                                <w:lang w:val="en-US"/>
+                              </w:rPr>
+                              <m:t>1</m:t>
+                            </m:r>
+                          </m:num>
+                          <m:den>
+                            <m:r>
+                              <w:rPr>
+                                <w:rFonts w:ascii="Cambria Math" w:hAnsi="Cambria Math"/>
+                                <w:lang w:val="en-US"/>
+                              </w:rPr>
+                              <m:t>5</m:t>
+                            </m:r>
+                          </m:den>
+                        </m:f>
+                      </m:e>
+                    </m:d>
+                  </m:e>
+                </m:func>
+              </m:oMath>
+            </m:oMathPara>
+          </w:p>
+        </w:tc>
+        <w:tc>
+          <w:tcPr>
+            <w:tcW w:w="2069" w:type="dxa"/>
             <w:vAlign w:val="center"/>
           </w:tcPr>
           <w:p>
@@ -8749,7 +9524,7 @@
         </w:tc>
         <w:tc>
           <w:tcPr>
-            <w:tcW w:w="2407" w:type="dxa"/>
+            <w:tcW w:w="2018" w:type="dxa"/>
             <w:vAlign w:val="center"/>
           </w:tcPr>
           <w:p>
@@ -9001,6 +9776,634 @@
     </w:p>
     <w:p>
       <w:pPr>
+        <w:rPr>
+          <w:lang w:val="en-US"/>
+        </w:rPr>
+      </w:pPr>
+      <w:r>
+        <w:rPr>
+          <w:lang w:val="en-US"/>
+        </w:rPr>
+        <w:lastRenderedPageBreak/>
+        <w:t xml:space="preserve">To calculate the entropy and its effect, we consider the formula </w:t>
+      </w:r>
+      <m:oMath>
+        <m:nary>
+          <m:naryPr>
+            <m:chr m:val="∑"/>
+            <m:supHide m:val="1"/>
+            <m:ctrlPr>
+              <w:rPr>
+                <w:rFonts w:ascii="Cambria Math" w:hAnsi="Cambria Math"/>
+                <w:i/>
+                <w:lang w:val="en-US"/>
+              </w:rPr>
+            </m:ctrlPr>
+          </m:naryPr>
+          <m:sub>
+            <m:r>
+              <w:rPr>
+                <w:rFonts w:ascii="Cambria Math" w:hAnsi="Cambria Math"/>
+                <w:lang w:val="en-US"/>
+              </w:rPr>
+              <m:t>i</m:t>
+            </m:r>
+          </m:sub>
+          <m:sup/>
+          <m:e>
+            <m:sSub>
+              <m:sSubPr>
+                <m:ctrlPr>
+                  <w:rPr>
+                    <w:rFonts w:ascii="Cambria Math" w:hAnsi="Cambria Math"/>
+                    <w:i/>
+                    <w:lang w:val="en-US"/>
+                  </w:rPr>
+                </m:ctrlPr>
+              </m:sSubPr>
+              <m:e>
+                <m:r>
+                  <w:rPr>
+                    <w:rFonts w:ascii="Cambria Math" w:hAnsi="Cambria Math"/>
+                    <w:lang w:val="en-US"/>
+                  </w:rPr>
+                  <m:t>p</m:t>
+                </m:r>
+              </m:e>
+              <m:sub>
+                <m:r>
+                  <w:rPr>
+                    <w:rFonts w:ascii="Cambria Math" w:hAnsi="Cambria Math"/>
+                    <w:lang w:val="en-US"/>
+                  </w:rPr>
+                  <m:t>i</m:t>
+                </m:r>
+              </m:sub>
+            </m:sSub>
+            <m:func>
+              <m:funcPr>
+                <m:ctrlPr>
+                  <w:rPr>
+                    <w:rFonts w:ascii="Cambria Math" w:hAnsi="Cambria Math"/>
+                    <w:i/>
+                    <w:lang w:val="en-US"/>
+                  </w:rPr>
+                </m:ctrlPr>
+              </m:funcPr>
+              <m:fName>
+                <m:sSub>
+                  <m:sSubPr>
+                    <m:ctrlPr>
+                      <w:rPr>
+                        <w:rFonts w:ascii="Cambria Math" w:hAnsi="Cambria Math"/>
+                        <w:i/>
+                        <w:lang w:val="en-US"/>
+                      </w:rPr>
+                    </m:ctrlPr>
+                  </m:sSubPr>
+                  <m:e>
+                    <m:r>
+                      <m:rPr>
+                        <m:sty m:val="p"/>
+                      </m:rPr>
+                      <w:rPr>
+                        <w:rFonts w:ascii="Cambria Math" w:hAnsi="Cambria Math"/>
+                        <w:lang w:val="en-US"/>
+                      </w:rPr>
+                      <m:t>log</m:t>
+                    </m:r>
+                    <m:ctrlPr>
+                      <w:rPr>
+                        <w:rFonts w:ascii="Cambria Math" w:hAnsi="Cambria Math"/>
+                        <w:lang w:val="en-US"/>
+                      </w:rPr>
+                    </m:ctrlPr>
+                  </m:e>
+                  <m:sub>
+                    <m:r>
+                      <w:rPr>
+                        <w:rFonts w:ascii="Cambria Math" w:hAnsi="Cambria Math"/>
+                        <w:lang w:val="en-US"/>
+                      </w:rPr>
+                      <m:t>2</m:t>
+                    </m:r>
+                    <m:ctrlPr>
+                      <w:rPr>
+                        <w:rFonts w:ascii="Cambria Math" w:hAnsi="Cambria Math"/>
+                        <w:lang w:val="en-US"/>
+                      </w:rPr>
+                    </m:ctrlPr>
+                  </m:sub>
+                </m:sSub>
+              </m:fName>
+              <m:e>
+                <m:d>
+                  <m:dPr>
+                    <m:ctrlPr>
+                      <w:rPr>
+                        <w:rFonts w:ascii="Cambria Math" w:hAnsi="Cambria Math"/>
+                        <w:i/>
+                        <w:lang w:val="en-US"/>
+                      </w:rPr>
+                    </m:ctrlPr>
+                  </m:dPr>
+                  <m:e>
+                    <m:f>
+                      <m:fPr>
+                        <m:ctrlPr>
+                          <w:rPr>
+                            <w:rFonts w:ascii="Cambria Math" w:hAnsi="Cambria Math"/>
+                            <w:i/>
+                            <w:lang w:val="en-US"/>
+                          </w:rPr>
+                        </m:ctrlPr>
+                      </m:fPr>
+                      <m:num>
+                        <m:r>
+                          <w:rPr>
+                            <w:rFonts w:ascii="Cambria Math" w:hAnsi="Cambria Math"/>
+                            <w:lang w:val="en-US"/>
+                          </w:rPr>
+                          <m:t>1</m:t>
+                        </m:r>
+                      </m:num>
+                      <m:den>
+                        <m:sSub>
+                          <m:sSubPr>
+                            <m:ctrlPr>
+                              <w:rPr>
+                                <w:rFonts w:ascii="Cambria Math" w:hAnsi="Cambria Math"/>
+                                <w:i/>
+                                <w:lang w:val="en-US"/>
+                              </w:rPr>
+                            </m:ctrlPr>
+                          </m:sSubPr>
+                          <m:e>
+                            <m:r>
+                              <w:rPr>
+                                <w:rFonts w:ascii="Cambria Math" w:hAnsi="Cambria Math"/>
+                                <w:lang w:val="en-US"/>
+                              </w:rPr>
+                              <m:t>p</m:t>
+                            </m:r>
+                          </m:e>
+                          <m:sub>
+                            <m:r>
+                              <w:rPr>
+                                <w:rFonts w:ascii="Cambria Math" w:hAnsi="Cambria Math"/>
+                                <w:lang w:val="en-US"/>
+                              </w:rPr>
+                              <m:t>i</m:t>
+                            </m:r>
+                          </m:sub>
+                        </m:sSub>
+                      </m:den>
+                    </m:f>
+                  </m:e>
+                </m:d>
+              </m:e>
+            </m:func>
+          </m:e>
+        </m:nary>
+      </m:oMath>
+      <w:r>
+        <w:rPr>
+          <w:lang w:val="en-US"/>
+        </w:rPr>
+        <w:t xml:space="preserve"> </w:t>
+      </w:r>
+    </w:p>
+    <w:p>
+      <w:pPr>
+        <w:rPr>
+          <w:lang w:val="en-US"/>
+        </w:rPr>
+      </w:pPr>
+      <w:r>
+        <w:rPr>
+          <w:lang w:val="en-US"/>
+        </w:rPr>
+        <w:t>In particular, the effect of the formula:</w:t>
+      </w:r>
+    </w:p>
+    <w:p>
+      <w:pPr>
+        <w:rPr>
+          <w:lang w:val="en-US"/>
+        </w:rPr>
+      </w:pPr>
+      <m:oMathPara>
+        <m:oMath>
+          <m:nary>
+            <m:naryPr>
+              <m:chr m:val="∏"/>
+              <m:ctrlPr>
+                <w:rPr>
+                  <w:rFonts w:ascii="Cambria Math" w:hAnsi="Cambria Math"/>
+                  <w:i/>
+                  <w:lang w:val="en-US"/>
+                </w:rPr>
+              </m:ctrlPr>
+            </m:naryPr>
+            <m:sub>
+              <m:r>
+                <w:rPr>
+                  <w:rFonts w:ascii="Cambria Math" w:hAnsi="Cambria Math"/>
+                  <w:lang w:val="en-US"/>
+                </w:rPr>
+                <m:t>i=i</m:t>
+              </m:r>
+            </m:sub>
+            <m:sup>
+              <m:r>
+                <w:rPr>
+                  <w:rFonts w:ascii="Cambria Math" w:hAnsi="Cambria Math"/>
+                  <w:lang w:val="en-US"/>
+                </w:rPr>
+                <m:t>4</m:t>
+              </m:r>
+            </m:sup>
+            <m:e>
+              <m:f>
+                <m:fPr>
+                  <m:ctrlPr>
+                    <w:rPr>
+                      <w:rFonts w:ascii="Cambria Math" w:hAnsi="Cambria Math"/>
+                      <w:i/>
+                      <w:lang w:val="en-US"/>
+                    </w:rPr>
+                  </m:ctrlPr>
+                </m:fPr>
+                <m:num>
+                  <m:r>
+                    <w:rPr>
+                      <w:rFonts w:ascii="Cambria Math" w:hAnsi="Cambria Math"/>
+                      <w:lang w:val="en-US"/>
+                    </w:rPr>
+                    <m:t>1</m:t>
+                  </m:r>
+                </m:num>
+                <m:den>
+                  <m:r>
+                    <w:rPr>
+                      <w:rFonts w:ascii="Cambria Math" w:hAnsi="Cambria Math"/>
+                      <w:lang w:val="en-US"/>
+                    </w:rPr>
+                    <m:t>15</m:t>
+                  </m:r>
+                </m:den>
+              </m:f>
+              <m:func>
+                <m:funcPr>
+                  <m:ctrlPr>
+                    <w:rPr>
+                      <w:rFonts w:ascii="Cambria Math" w:hAnsi="Cambria Math"/>
+                      <w:i/>
+                      <w:lang w:val="en-US"/>
+                    </w:rPr>
+                  </m:ctrlPr>
+                </m:funcPr>
+                <m:fName>
+                  <m:sSub>
+                    <m:sSubPr>
+                      <m:ctrlPr>
+                        <w:rPr>
+                          <w:rFonts w:ascii="Cambria Math" w:hAnsi="Cambria Math"/>
+                          <w:i/>
+                          <w:lang w:val="en-US"/>
+                        </w:rPr>
+                      </m:ctrlPr>
+                    </m:sSubPr>
+                    <m:e>
+                      <m:r>
+                        <m:rPr>
+                          <m:sty m:val="p"/>
+                        </m:rPr>
+                        <w:rPr>
+                          <w:rFonts w:ascii="Cambria Math" w:hAnsi="Cambria Math"/>
+                          <w:lang w:val="en-US"/>
+                        </w:rPr>
+                        <m:t>log</m:t>
+                      </m:r>
+                      <m:ctrlPr>
+                        <w:rPr>
+                          <w:rFonts w:ascii="Cambria Math" w:hAnsi="Cambria Math"/>
+                          <w:lang w:val="en-US"/>
+                        </w:rPr>
+                      </m:ctrlPr>
+                    </m:e>
+                    <m:sub>
+                      <m:r>
+                        <w:rPr>
+                          <w:rFonts w:ascii="Cambria Math" w:hAnsi="Cambria Math"/>
+                          <w:lang w:val="en-US"/>
+                        </w:rPr>
+                        <m:t>2</m:t>
+                      </m:r>
+                      <m:ctrlPr>
+                        <w:rPr>
+                          <w:rFonts w:ascii="Cambria Math" w:hAnsi="Cambria Math"/>
+                          <w:lang w:val="en-US"/>
+                        </w:rPr>
+                      </m:ctrlPr>
+                    </m:sub>
+                  </m:sSub>
+                </m:fName>
+                <m:e>
+                  <m:d>
+                    <m:dPr>
+                      <m:ctrlPr>
+                        <w:rPr>
+                          <w:rFonts w:ascii="Cambria Math" w:hAnsi="Cambria Math"/>
+                          <w:i/>
+                          <w:lang w:val="en-US"/>
+                        </w:rPr>
+                      </m:ctrlPr>
+                    </m:dPr>
+                    <m:e>
+                      <m:r>
+                        <w:rPr>
+                          <w:rFonts w:ascii="Cambria Math" w:hAnsi="Cambria Math"/>
+                          <w:lang w:val="en-US"/>
+                        </w:rPr>
+                        <m:t>15</m:t>
+                      </m:r>
+                    </m:e>
+                  </m:d>
+                  <m:r>
+                    <w:rPr>
+                      <w:rFonts w:ascii="Cambria Math" w:hAnsi="Cambria Math"/>
+                      <w:lang w:val="en-US"/>
+                    </w:rPr>
+                    <m:t>+</m:t>
+                  </m:r>
+                </m:e>
+              </m:func>
+            </m:e>
+          </m:nary>
+          <m:nary>
+            <m:naryPr>
+              <m:chr m:val="∏"/>
+              <m:ctrlPr>
+                <w:rPr>
+                  <w:rFonts w:ascii="Cambria Math" w:hAnsi="Cambria Math"/>
+                  <w:i/>
+                  <w:lang w:val="en-US"/>
+                </w:rPr>
+              </m:ctrlPr>
+            </m:naryPr>
+            <m:sub>
+              <m:r>
+                <w:rPr>
+                  <w:rFonts w:ascii="Cambria Math" w:hAnsi="Cambria Math"/>
+                  <w:lang w:val="en-US"/>
+                </w:rPr>
+                <m:t>i=1</m:t>
+              </m:r>
+            </m:sub>
+            <m:sup>
+              <m:r>
+                <w:rPr>
+                  <w:rFonts w:ascii="Cambria Math" w:hAnsi="Cambria Math"/>
+                  <w:lang w:val="en-US"/>
+                </w:rPr>
+                <m:t>36</m:t>
+              </m:r>
+            </m:sup>
+            <m:e>
+              <m:func>
+                <m:funcPr>
+                  <m:ctrlPr>
+                    <w:rPr>
+                      <w:rFonts w:ascii="Cambria Math" w:hAnsi="Cambria Math"/>
+                      <w:i/>
+                      <w:lang w:val="en-US"/>
+                    </w:rPr>
+                  </m:ctrlPr>
+                </m:funcPr>
+                <m:fName>
+                  <m:sSub>
+                    <m:sSubPr>
+                      <m:ctrlPr>
+                        <w:rPr>
+                          <w:rFonts w:ascii="Cambria Math" w:hAnsi="Cambria Math"/>
+                          <w:i/>
+                          <w:lang w:val="en-US"/>
+                        </w:rPr>
+                      </m:ctrlPr>
+                    </m:sSubPr>
+                    <m:e>
+                      <m:r>
+                        <m:rPr>
+                          <m:sty m:val="p"/>
+                        </m:rPr>
+                        <w:rPr>
+                          <w:rFonts w:ascii="Cambria Math" w:hAnsi="Cambria Math"/>
+                          <w:lang w:val="en-US"/>
+                        </w:rPr>
+                        <m:t>log</m:t>
+                      </m:r>
+                      <m:ctrlPr>
+                        <w:rPr>
+                          <w:rFonts w:ascii="Cambria Math" w:hAnsi="Cambria Math"/>
+                          <w:lang w:val="en-US"/>
+                        </w:rPr>
+                      </m:ctrlPr>
+                    </m:e>
+                    <m:sub>
+                      <m:r>
+                        <w:rPr>
+                          <w:rFonts w:ascii="Cambria Math" w:hAnsi="Cambria Math"/>
+                          <w:lang w:val="en-US"/>
+                        </w:rPr>
+                        <m:t>2</m:t>
+                      </m:r>
+                      <m:ctrlPr>
+                        <w:rPr>
+                          <w:rFonts w:ascii="Cambria Math" w:hAnsi="Cambria Math"/>
+                          <w:lang w:val="en-US"/>
+                        </w:rPr>
+                      </m:ctrlPr>
+                    </m:sub>
+                  </m:sSub>
+                </m:fName>
+                <m:e>
+                  <m:d>
+                    <m:dPr>
+                      <m:ctrlPr>
+                        <w:rPr>
+                          <w:rFonts w:ascii="Cambria Math" w:hAnsi="Cambria Math"/>
+                          <w:i/>
+                          <w:lang w:val="en-US"/>
+                        </w:rPr>
+                      </m:ctrlPr>
+                    </m:dPr>
+                    <m:e>
+                      <m:f>
+                        <m:fPr>
+                          <m:ctrlPr>
+                            <w:rPr>
+                              <w:rFonts w:ascii="Cambria Math" w:hAnsi="Cambria Math"/>
+                              <w:i/>
+                              <w:lang w:val="en-US"/>
+                            </w:rPr>
+                          </m:ctrlPr>
+                        </m:fPr>
+                        <m:num>
+                          <m:r>
+                            <w:rPr>
+                              <w:rFonts w:ascii="Cambria Math" w:hAnsi="Cambria Math"/>
+                              <w:lang w:val="en-US"/>
+                            </w:rPr>
+                            <m:t>5</m:t>
+                          </m:r>
+                        </m:num>
+                        <m:den>
+                          <m:r>
+                            <w:rPr>
+                              <w:rFonts w:ascii="Cambria Math" w:hAnsi="Cambria Math"/>
+                              <w:lang w:val="en-US"/>
+                            </w:rPr>
+                            <m:t>3</m:t>
+                          </m:r>
+                        </m:den>
+                      </m:f>
+                    </m:e>
+                  </m:d>
+                  <m:r>
+                    <w:rPr>
+                      <w:rFonts w:ascii="Cambria Math" w:hAnsi="Cambria Math"/>
+                      <w:lang w:val="en-US"/>
+                    </w:rPr>
+                    <m:t>+</m:t>
+                  </m:r>
+                  <m:nary>
+                    <m:naryPr>
+                      <m:chr m:val="∏"/>
+                      <m:ctrlPr>
+                        <w:rPr>
+                          <w:rFonts w:ascii="Cambria Math" w:hAnsi="Cambria Math"/>
+                          <w:i/>
+                          <w:lang w:val="en-US"/>
+                        </w:rPr>
+                      </m:ctrlPr>
+                    </m:naryPr>
+                    <m:sub>
+                      <m:r>
+                        <w:rPr>
+                          <w:rFonts w:ascii="Cambria Math" w:hAnsi="Cambria Math"/>
+                          <w:lang w:val="en-US"/>
+                        </w:rPr>
+                        <m:t>i=1</m:t>
+                      </m:r>
+                    </m:sub>
+                    <m:sup>
+                      <m:r>
+                        <w:rPr>
+                          <w:rFonts w:ascii="Cambria Math" w:hAnsi="Cambria Math"/>
+                          <w:lang w:val="en-US"/>
+                        </w:rPr>
+                        <m:t>12</m:t>
+                      </m:r>
+                    </m:sup>
+                    <m:e>
+                      <m:func>
+                        <m:funcPr>
+                          <m:ctrlPr>
+                            <w:rPr>
+                              <w:rFonts w:ascii="Cambria Math" w:hAnsi="Cambria Math"/>
+                              <w:i/>
+                              <w:lang w:val="en-US"/>
+                            </w:rPr>
+                          </m:ctrlPr>
+                        </m:funcPr>
+                        <m:fName>
+                          <m:sSub>
+                            <m:sSubPr>
+                              <m:ctrlPr>
+                                <w:rPr>
+                                  <w:rFonts w:ascii="Cambria Math" w:hAnsi="Cambria Math"/>
+                                  <w:i/>
+                                  <w:lang w:val="en-US"/>
+                                </w:rPr>
+                              </m:ctrlPr>
+                            </m:sSubPr>
+                            <m:e>
+                              <m:r>
+                                <m:rPr>
+                                  <m:sty m:val="p"/>
+                                </m:rPr>
+                                <w:rPr>
+                                  <w:rFonts w:ascii="Cambria Math" w:hAnsi="Cambria Math"/>
+                                  <w:lang w:val="en-US"/>
+                                </w:rPr>
+                                <m:t>log</m:t>
+                              </m:r>
+                              <m:ctrlPr>
+                                <w:rPr>
+                                  <w:rFonts w:ascii="Cambria Math" w:hAnsi="Cambria Math"/>
+                                  <w:lang w:val="en-US"/>
+                                </w:rPr>
+                              </m:ctrlPr>
+                            </m:e>
+                            <m:sub>
+                              <m:r>
+                                <w:rPr>
+                                  <w:rFonts w:ascii="Cambria Math" w:hAnsi="Cambria Math"/>
+                                  <w:lang w:val="en-US"/>
+                                </w:rPr>
+                                <m:t>2</m:t>
+                              </m:r>
+                              <m:ctrlPr>
+                                <w:rPr>
+                                  <w:rFonts w:ascii="Cambria Math" w:hAnsi="Cambria Math"/>
+                                  <w:lang w:val="en-US"/>
+                                </w:rPr>
+                              </m:ctrlPr>
+                            </m:sub>
+                          </m:sSub>
+                        </m:fName>
+                        <m:e>
+                          <m:d>
+                            <m:dPr>
+                              <m:ctrlPr>
+                                <w:rPr>
+                                  <w:rFonts w:ascii="Cambria Math" w:hAnsi="Cambria Math"/>
+                                  <w:i/>
+                                  <w:lang w:val="en-US"/>
+                                </w:rPr>
+                              </m:ctrlPr>
+                            </m:dPr>
+                            <m:e>
+                              <m:r>
+                                <w:rPr>
+                                  <w:rFonts w:ascii="Cambria Math" w:hAnsi="Cambria Math"/>
+                                  <w:lang w:val="en-US"/>
+                                </w:rPr>
+                                <m:t>5</m:t>
+                              </m:r>
+                            </m:e>
+                          </m:d>
+                        </m:e>
+                      </m:func>
+                    </m:e>
+                  </m:nary>
+                  <m:r>
+                    <w:rPr>
+                      <w:rFonts w:ascii="Cambria Math" w:hAnsi="Cambria Math"/>
+                      <w:lang w:val="en-US"/>
+                    </w:rPr>
+                    <m:t>=24.62</m:t>
+                  </m:r>
+                </m:e>
+              </m:func>
+            </m:e>
+          </m:nary>
+        </m:oMath>
+      </m:oMathPara>
+    </w:p>
+    <w:p>
+      <w:pPr>
         <w:spacing w:line="276" w:lineRule="auto"/>
         <w:rPr>
           <w:lang w:val="en-US"/>
@@ -9043,7 +10446,6 @@
         <w:rPr>
           <w:lang w:val="en-US"/>
         </w:rPr>
-        <w:lastRenderedPageBreak/>
         <w:t>The occupation</w:t>
       </w:r>
       <w:r>
@@ -9408,7 +10810,14 @@
             <w:rFonts w:ascii="Cambria Math" w:hAnsi="Cambria Math"/>
             <w:lang w:val="en-US"/>
           </w:rPr>
-          <m:t>4.61</m:t>
+          <m:t>2.</m:t>
+        </m:r>
+        <m:r>
+          <w:rPr>
+            <w:rFonts w:ascii="Cambria Math" w:hAnsi="Cambria Math"/>
+            <w:lang w:val="en-US"/>
+          </w:rPr>
+          <m:t>61</m:t>
         </m:r>
       </m:oMath>
       <w:r>
@@ -9504,14 +10913,6 @@
         </w:rPr>
         <w:t>As a matter of fact, recall LZW does not need to memorize the table, reducing the overhead needed in saving it but building it dynamically during the decompression phase. So, in the end, Huffman always obtains the optimum in terms of compression for each string length, while LZW needs data of at least 100 kb to obtain efficient results comparable to Huffman's.</w:t>
       </w:r>
-    </w:p>
-    <w:p>
-      <w:pPr>
-        <w:spacing w:line="276" w:lineRule="auto"/>
-        <w:rPr>
-          <w:lang w:val="en-US"/>
-        </w:rPr>
-      </w:pPr>
     </w:p>
     <w:p>
       <w:pPr>
@@ -10569,7 +11970,6 @@
   <w:style w:type="character" w:default="1" w:styleId="Carpredefinitoparagrafo">
     <w:name w:val="Default Paragraph Font"/>
     <w:uiPriority w:val="1"/>
-    <w:semiHidden/>
     <w:unhideWhenUsed/>
   </w:style>
   <w:style w:type="table" w:default="1" w:styleId="Tabellanormale">

</xml_diff>